<commit_message>
deployed to goerli testnet
</commit_message>
<xml_diff>
--- a/ERC20 Details.docx
+++ b/ERC20 Details.docx
@@ -152,6 +152,72 @@
                     <a:xfrm>
                       <a:off x="0" y="0"/>
                       <a:ext cx="5731510" cy="3357880"/>
+                    </a:xfrm>
+                    <a:prstGeom prst="rect">
+                      <a:avLst/>
+                    </a:prstGeom>
+                  </pic:spPr>
+                </pic:pic>
+              </a:graphicData>
+            </a:graphic>
+          </wp:inline>
+        </w:drawing>
+      </w:r>
+    </w:p>
+    <w:p/>
+    <w:p>
+      <w:r>
+        <w:t xml:space="preserve">Create .env file </w:t>
+      </w:r>
+    </w:p>
+    <w:p>
+      <w:r>
+        <w:t xml:space="preserve">With private key </w:t>
+      </w:r>
+    </w:p>
+    <w:p>
+      <w:r>
+        <w:t xml:space="preserve">And alchemy URL </w:t>
+      </w:r>
+    </w:p>
+    <w:p/>
+    <w:p>
+      <w:r>
+        <w:t>Npm I dotenv</w:t>
+      </w:r>
+    </w:p>
+    <w:p/>
+    <w:p>
+      <w:r>
+        <w:rPr>
+          <w:noProof/>
+        </w:rPr>
+        <w:lastRenderedPageBreak/>
+        <w:drawing>
+          <wp:inline distT="0" distB="0" distL="0" distR="0" wp14:anchorId="6A9AF258" wp14:editId="5550173F">
+            <wp:extent cx="5534025" cy="4429125"/>
+            <wp:effectExtent l="0" t="0" r="9525" b="9525"/>
+            <wp:docPr id="3" name="Picture 3"/>
+            <wp:cNvGraphicFramePr>
+              <a:graphicFrameLocks xmlns:a="http://schemas.openxmlformats.org/drawingml/2006/main" noChangeAspect="1"/>
+            </wp:cNvGraphicFramePr>
+            <a:graphic xmlns:a="http://schemas.openxmlformats.org/drawingml/2006/main">
+              <a:graphicData uri="http://schemas.openxmlformats.org/drawingml/2006/picture">
+                <pic:pic xmlns:pic="http://schemas.openxmlformats.org/drawingml/2006/picture">
+                  <pic:nvPicPr>
+                    <pic:cNvPr id="1" name=""/>
+                    <pic:cNvPicPr/>
+                  </pic:nvPicPr>
+                  <pic:blipFill>
+                    <a:blip r:embed="rId11"/>
+                    <a:stretch>
+                      <a:fillRect/>
+                    </a:stretch>
+                  </pic:blipFill>
+                  <pic:spPr>
+                    <a:xfrm>
+                      <a:off x="0" y="0"/>
+                      <a:ext cx="5534025" cy="4429125"/>
                     </a:xfrm>
                     <a:prstGeom prst="rect">
                       <a:avLst/>

</xml_diff>

<commit_message>
Deployed to goerli testnet & updated doc
</commit_message>
<xml_diff>
--- a/ERC20 Details.docx
+++ b/ERC20 Details.docx
@@ -3,14 +3,27 @@
 <w:document xmlns:wpc="http://schemas.microsoft.com/office/word/2010/wordprocessingCanvas" xmlns:cx="http://schemas.microsoft.com/office/drawing/2014/chartex" xmlns:cx1="http://schemas.microsoft.com/office/drawing/2015/9/8/chartex" xmlns:cx2="http://schemas.microsoft.com/office/drawing/2015/10/21/chartex" xmlns:cx3="http://schemas.microsoft.com/office/drawing/2016/5/9/chartex" xmlns:cx4="http://schemas.microsoft.com/office/drawing/2016/5/10/chartex" xmlns:cx5="http://schemas.microsoft.com/office/drawing/2016/5/11/chartex" xmlns:cx6="http://schemas.microsoft.com/office/drawing/2016/5/12/chartex" xmlns:cx7="http://schemas.microsoft.com/office/drawing/2016/5/13/chartex" xmlns:cx8="http://schemas.microsoft.com/office/drawing/2016/5/14/chartex" xmlns:mc="http://schemas.openxmlformats.org/markup-compatibility/2006" xmlns:aink="http://schemas.microsoft.com/office/drawing/2016/ink" xmlns:am3d="http://schemas.microsoft.com/office/drawing/2017/model3d" xmlns:o="urn:schemas-microsoft-com:office:office" xmlns:r="http://schemas.openxmlformats.org/officeDocument/2006/relationships" xmlns:m="http://schemas.openxmlformats.org/officeDocument/2006/math" xmlns:v="urn:schemas-microsoft-com:vml" xmlns:wp14="http://schemas.microsoft.com/office/word/2010/wordprocessingDrawing" xmlns:wp="http://schemas.openxmlformats.org/drawingml/2006/wordprocessingDrawing" xmlns:w10="urn:schemas-microsoft-com:office:word" xmlns:w="http://schemas.openxmlformats.org/wordprocessingml/2006/main" xmlns:w14="http://schemas.microsoft.com/office/word/2010/wordml" xmlns:w15="http://schemas.microsoft.com/office/word/2012/wordml" xmlns:w16cex="http://schemas.microsoft.com/office/word/2018/wordml/cex" xmlns:w16cid="http://schemas.microsoft.com/office/word/2016/wordml/cid" xmlns:w16="http://schemas.microsoft.com/office/word/2018/wordml" xmlns:w16sdtdh="http://schemas.microsoft.com/office/word/2020/wordml/sdtdatahash" xmlns:w16se="http://schemas.microsoft.com/office/word/2015/wordml/symex" xmlns:wpg="http://schemas.microsoft.com/office/word/2010/wordprocessingGroup" xmlns:wpi="http://schemas.microsoft.com/office/word/2010/wordprocessingInk" xmlns:wne="http://schemas.microsoft.com/office/word/2006/wordml" xmlns:wps="http://schemas.microsoft.com/office/word/2010/wordprocessingShape" mc:Ignorable="w14 w15 w16se w16cid w16 w16cex w16sdtdh wp14">
   <w:body>
     <w:p>
-      <w:hyperlink r:id="rId4" w:history="1">
-        <w:r>
-          <w:rPr>
-            <w:rStyle w:val="Hyperlink"/>
-          </w:rPr>
-          <w:t>https://www.youtube.com/watch?v=gwn1rVDuGL0&amp;t=79s</w:t>
-        </w:r>
-      </w:hyperlink>
+      <w:r>
+        <w:fldChar w:fldCharType="begin"/>
+      </w:r>
+      <w:r>
+        <w:instrText xml:space="preserve"> HYPERLINK "https://www.youtube.com/watch?v=gwn1rVDuGL0&amp;t=79s" </w:instrText>
+      </w:r>
+      <w:r>
+        <w:fldChar w:fldCharType="separate"/>
+      </w:r>
+      <w:r>
+        <w:rPr>
+          <w:rStyle w:val="Hyperlink"/>
+        </w:rPr>
+        <w:t>https://www.youtube.com/watch?v=gwn1rVDuGL0&amp;t=79s</w:t>
+      </w:r>
+      <w:r>
+        <w:rPr>
+          <w:rStyle w:val="Hyperlink"/>
+        </w:rPr>
+        <w:fldChar w:fldCharType="end"/>
+      </w:r>
       <w:r>
         <w:t xml:space="preserve"> </w:t>
       </w:r>
@@ -74,7 +87,15 @@
         </w:r>
       </w:hyperlink>
       <w:r>
-        <w:t xml:space="preserve"> creatig crypto</w:t>
+        <w:t xml:space="preserve"> </w:t>
+      </w:r>
+      <w:proofErr w:type="spellStart"/>
+      <w:r>
+        <w:t>creatig</w:t>
+      </w:r>
+      <w:proofErr w:type="spellEnd"/>
+      <w:r>
+        <w:t xml:space="preserve"> crypto</w:t>
       </w:r>
     </w:p>
     <w:p/>
@@ -180,10 +201,25 @@
         <w:t xml:space="preserve">And alchemy URL </w:t>
       </w:r>
     </w:p>
+    <w:p>
+      <w:proofErr w:type="spellStart"/>
+      <w:r>
+        <w:t>Npm</w:t>
+      </w:r>
+      <w:proofErr w:type="spellEnd"/>
+      <w:r>
+        <w:t xml:space="preserve"> I </w:t>
+      </w:r>
+      <w:proofErr w:type="spellStart"/>
+      <w:r>
+        <w:t>dotenv</w:t>
+      </w:r>
+      <w:proofErr w:type="spellEnd"/>
+    </w:p>
     <w:p/>
     <w:p>
       <w:r>
-        <w:t>Npm I dotenv</w:t>
+        <w:t>Hardhatconfig.js</w:t>
       </w:r>
     </w:p>
     <w:p/>
@@ -192,11 +228,10 @@
         <w:rPr>
           <w:noProof/>
         </w:rPr>
-        <w:lastRenderedPageBreak/>
         <w:drawing>
-          <wp:inline distT="0" distB="0" distL="0" distR="0" wp14:anchorId="6A9AF258" wp14:editId="5550173F">
-            <wp:extent cx="5534025" cy="4429125"/>
-            <wp:effectExtent l="0" t="0" r="9525" b="9525"/>
+          <wp:inline distT="0" distB="0" distL="0" distR="0" wp14:anchorId="6A9AF258" wp14:editId="4F806099">
+            <wp:extent cx="3701251" cy="2962275"/>
+            <wp:effectExtent l="0" t="0" r="0" b="0"/>
             <wp:docPr id="3" name="Picture 3"/>
             <wp:cNvGraphicFramePr>
               <a:graphicFrameLocks xmlns:a="http://schemas.openxmlformats.org/drawingml/2006/main" noChangeAspect="1"/>
@@ -217,7 +252,7 @@
                   <pic:spPr>
                     <a:xfrm>
                       <a:off x="0" y="0"/>
-                      <a:ext cx="5534025" cy="4429125"/>
+                      <a:ext cx="3705853" cy="2965958"/>
                     </a:xfrm>
                     <a:prstGeom prst="rect">
                       <a:avLst/>
@@ -230,6 +265,59 @@
         </w:drawing>
       </w:r>
     </w:p>
+    <w:p>
+      <w:r>
+        <w:lastRenderedPageBreak/>
+        <w:t xml:space="preserve"> Token address</w:t>
+      </w:r>
+    </w:p>
+    <w:p>
+      <w:pPr>
+        <w:pStyle w:val="ListParagraph"/>
+        <w:numPr>
+          <w:ilvl w:val="0"/>
+          <w:numId w:val="1"/>
+        </w:numPr>
+      </w:pPr>
+      <w:r>
+        <w:t xml:space="preserve"> </w:t>
+      </w:r>
+      <w:r>
+        <w:t>0xd57C4CB6B157903c0D5dAC145cA210561eC26c9D</w:t>
+      </w:r>
+      <w:r>
+        <w:t xml:space="preserve"> – distributed through </w:t>
+      </w:r>
+      <w:proofErr w:type="spellStart"/>
+      <w:r>
+        <w:t>metamask</w:t>
+      </w:r>
+      <w:proofErr w:type="spellEnd"/>
+    </w:p>
+    <w:p>
+      <w:pPr>
+        <w:pStyle w:val="ListParagraph"/>
+        <w:numPr>
+          <w:ilvl w:val="0"/>
+          <w:numId w:val="1"/>
+        </w:numPr>
+      </w:pPr>
+      <w:r>
+        <w:t>0x06aeB5f85C5a83E129E449A96548383a7060D045</w:t>
+      </w:r>
+      <w:r>
+        <w:t xml:space="preserve"> – implemented </w:t>
+      </w:r>
+      <w:proofErr w:type="spellStart"/>
+      <w:r>
+        <w:t>tranfer</w:t>
+      </w:r>
+      <w:proofErr w:type="spellEnd"/>
+      <w:r>
+        <w:t xml:space="preserve"> function to fail if invalid recipient  </w:t>
+      </w:r>
+    </w:p>
+    <w:p/>
     <w:sectPr>
       <w:pgSz w:w="11906" w:h="16838"/>
       <w:pgMar w:top="1440" w:right="1440" w:bottom="1440" w:left="1440" w:header="708" w:footer="708" w:gutter="0"/>
@@ -238,6 +326,103 @@
     </w:sectPr>
   </w:body>
 </w:document>
+</file>
+
+<file path=word/numbering.xml><?xml version="1.0" encoding="utf-8"?>
+<w:numbering xmlns:wpc="http://schemas.microsoft.com/office/word/2010/wordprocessingCanvas" xmlns:cx="http://schemas.microsoft.com/office/drawing/2014/chartex" xmlns:cx1="http://schemas.microsoft.com/office/drawing/2015/9/8/chartex" xmlns:cx2="http://schemas.microsoft.com/office/drawing/2015/10/21/chartex" xmlns:cx3="http://schemas.microsoft.com/office/drawing/2016/5/9/chartex" xmlns:cx4="http://schemas.microsoft.com/office/drawing/2016/5/10/chartex" xmlns:cx5="http://schemas.microsoft.com/office/drawing/2016/5/11/chartex" xmlns:cx6="http://schemas.microsoft.com/office/drawing/2016/5/12/chartex" xmlns:cx7="http://schemas.microsoft.com/office/drawing/2016/5/13/chartex" xmlns:cx8="http://schemas.microsoft.com/office/drawing/2016/5/14/chartex" xmlns:mc="http://schemas.openxmlformats.org/markup-compatibility/2006" xmlns:aink="http://schemas.microsoft.com/office/drawing/2016/ink" xmlns:am3d="http://schemas.microsoft.com/office/drawing/2017/model3d" xmlns:o="urn:schemas-microsoft-com:office:office" xmlns:r="http://schemas.openxmlformats.org/officeDocument/2006/relationships" xmlns:m="http://schemas.openxmlformats.org/officeDocument/2006/math" xmlns:v="urn:schemas-microsoft-com:vml" xmlns:wp14="http://schemas.microsoft.com/office/word/2010/wordprocessingDrawing" xmlns:wp="http://schemas.openxmlformats.org/drawingml/2006/wordprocessingDrawing" xmlns:w10="urn:schemas-microsoft-com:office:word" xmlns:w="http://schemas.openxmlformats.org/wordprocessingml/2006/main" xmlns:w14="http://schemas.microsoft.com/office/word/2010/wordml" xmlns:w15="http://schemas.microsoft.com/office/word/2012/wordml" xmlns:w16cex="http://schemas.microsoft.com/office/word/2018/wordml/cex" xmlns:w16cid="http://schemas.microsoft.com/office/word/2016/wordml/cid" xmlns:w16="http://schemas.microsoft.com/office/word/2018/wordml" xmlns:w16sdtdh="http://schemas.microsoft.com/office/word/2020/wordml/sdtdatahash" xmlns:w16se="http://schemas.microsoft.com/office/word/2015/wordml/symex" xmlns:wpg="http://schemas.microsoft.com/office/word/2010/wordprocessingGroup" xmlns:wpi="http://schemas.microsoft.com/office/word/2010/wordprocessingInk" xmlns:wne="http://schemas.microsoft.com/office/word/2006/wordml" xmlns:wps="http://schemas.microsoft.com/office/word/2010/wordprocessingShape" mc:Ignorable="w14 w15 w16se w16cid w16 w16cex w16sdtdh wp14">
+  <w:abstractNum w:abstractNumId="0" w15:restartNumberingAfterBreak="0">
+    <w:nsid w:val="71C71DB8"/>
+    <w:multiLevelType w:val="hybridMultilevel"/>
+    <w:tmpl w:val="F3385970"/>
+    <w:lvl w:ilvl="0" w:tplc="3C84F454">
+      <w:start w:val="1"/>
+      <w:numFmt w:val="decimal"/>
+      <w:lvlText w:val="%1-"/>
+      <w:lvlJc w:val="left"/>
+      <w:pPr>
+        <w:ind w:left="720" w:hanging="360"/>
+      </w:pPr>
+      <w:rPr>
+        <w:rFonts w:hint="default"/>
+      </w:rPr>
+    </w:lvl>
+    <w:lvl w:ilvl="1" w:tplc="40090019" w:tentative="1">
+      <w:start w:val="1"/>
+      <w:numFmt w:val="lowerLetter"/>
+      <w:lvlText w:val="%2."/>
+      <w:lvlJc w:val="left"/>
+      <w:pPr>
+        <w:ind w:left="1440" w:hanging="360"/>
+      </w:pPr>
+    </w:lvl>
+    <w:lvl w:ilvl="2" w:tplc="4009001B" w:tentative="1">
+      <w:start w:val="1"/>
+      <w:numFmt w:val="lowerRoman"/>
+      <w:lvlText w:val="%3."/>
+      <w:lvlJc w:val="right"/>
+      <w:pPr>
+        <w:ind w:left="2160" w:hanging="180"/>
+      </w:pPr>
+    </w:lvl>
+    <w:lvl w:ilvl="3" w:tplc="4009000F" w:tentative="1">
+      <w:start w:val="1"/>
+      <w:numFmt w:val="decimal"/>
+      <w:lvlText w:val="%4."/>
+      <w:lvlJc w:val="left"/>
+      <w:pPr>
+        <w:ind w:left="2880" w:hanging="360"/>
+      </w:pPr>
+    </w:lvl>
+    <w:lvl w:ilvl="4" w:tplc="40090019" w:tentative="1">
+      <w:start w:val="1"/>
+      <w:numFmt w:val="lowerLetter"/>
+      <w:lvlText w:val="%5."/>
+      <w:lvlJc w:val="left"/>
+      <w:pPr>
+        <w:ind w:left="3600" w:hanging="360"/>
+      </w:pPr>
+    </w:lvl>
+    <w:lvl w:ilvl="5" w:tplc="4009001B" w:tentative="1">
+      <w:start w:val="1"/>
+      <w:numFmt w:val="lowerRoman"/>
+      <w:lvlText w:val="%6."/>
+      <w:lvlJc w:val="right"/>
+      <w:pPr>
+        <w:ind w:left="4320" w:hanging="180"/>
+      </w:pPr>
+    </w:lvl>
+    <w:lvl w:ilvl="6" w:tplc="4009000F" w:tentative="1">
+      <w:start w:val="1"/>
+      <w:numFmt w:val="decimal"/>
+      <w:lvlText w:val="%7."/>
+      <w:lvlJc w:val="left"/>
+      <w:pPr>
+        <w:ind w:left="5040" w:hanging="360"/>
+      </w:pPr>
+    </w:lvl>
+    <w:lvl w:ilvl="7" w:tplc="40090019" w:tentative="1">
+      <w:start w:val="1"/>
+      <w:numFmt w:val="lowerLetter"/>
+      <w:lvlText w:val="%8."/>
+      <w:lvlJc w:val="left"/>
+      <w:pPr>
+        <w:ind w:left="5760" w:hanging="360"/>
+      </w:pPr>
+    </w:lvl>
+    <w:lvl w:ilvl="8" w:tplc="4009001B" w:tentative="1">
+      <w:start w:val="1"/>
+      <w:numFmt w:val="lowerRoman"/>
+      <w:lvlText w:val="%9."/>
+      <w:lvlJc w:val="right"/>
+      <w:pPr>
+        <w:ind w:left="6480" w:hanging="180"/>
+      </w:pPr>
+    </w:lvl>
+  </w:abstractNum>
+  <w:num w:numId="1">
+    <w:abstractNumId w:val="0"/>
+  </w:num>
+</w:numbering>
 </file>
 
 <file path=word/styles.xml><?xml version="1.0" encoding="utf-8"?>
@@ -689,6 +874,17 @@
       <w:shd w:val="clear" w:color="auto" w:fill="E1DFDD"/>
     </w:rPr>
   </w:style>
+  <w:style w:type="paragraph" w:styleId="ListParagraph">
+    <w:name w:val="List Paragraph"/>
+    <w:basedOn w:val="Normal"/>
+    <w:uiPriority w:val="34"/>
+    <w:qFormat/>
+    <w:rsid w:val="007D0D42"/>
+    <w:pPr>
+      <w:ind w:left="720"/>
+      <w:contextualSpacing/>
+    </w:pPr>
+  </w:style>
 </w:styles>
 </file>
 

</xml_diff>